<commit_message>
task: updated documentation. Remember to run generate_dev_config when running locally, and generate_prod_configs before deploy
</commit_message>
<xml_diff>
--- a/docs/Deploy and settings.docx
+++ b/docs/Deploy and settings.docx
@@ -6,27 +6,41 @@
       <w:pPr>
         <w:pStyle w:val="Heading1"/>
         <w:rPr>
-          <w:lang w:val="en-US"/>
-        </w:rPr>
-      </w:pPr>
-      <w:proofErr w:type="spellStart"/>
-      <w:r>
-        <w:rPr>
-          <w:lang w:val="en-US"/>
+          <w:lang w:val="sv-SE"/>
+        </w:rPr>
+      </w:pPr>
+      <w:proofErr w:type="spellStart"/>
+      <w:r>
+        <w:rPr>
+          <w:lang w:val="sv-SE"/>
         </w:rPr>
         <w:t>FamilyCalendar</w:t>
       </w:r>
       <w:proofErr w:type="spellEnd"/>
       <w:r>
         <w:rPr>
-          <w:lang w:val="en-US"/>
-        </w:rPr>
-        <w:t xml:space="preserve"> – Deploy + </w:t>
-      </w:r>
-      <w:proofErr w:type="spellStart"/>
-      <w:r>
-        <w:rPr>
-          <w:lang w:val="en-US"/>
+          <w:lang w:val="sv-SE"/>
+        </w:rPr>
+        <w:t xml:space="preserve"> – </w:t>
+      </w:r>
+      <w:proofErr w:type="spellStart"/>
+      <w:r>
+        <w:rPr>
+          <w:lang w:val="sv-SE"/>
+        </w:rPr>
+        <w:t>Deploy</w:t>
+      </w:r>
+      <w:proofErr w:type="spellEnd"/>
+      <w:r>
+        <w:rPr>
+          <w:lang w:val="sv-SE"/>
+        </w:rPr>
+        <w:t xml:space="preserve"> + </w:t>
+      </w:r>
+      <w:proofErr w:type="spellStart"/>
+      <w:r>
+        <w:rPr>
+          <w:lang w:val="sv-SE"/>
         </w:rPr>
         <w:t>EnvironmentSettings</w:t>
       </w:r>
@@ -35,7 +49,7 @@
     <w:p>
       <w:pPr>
         <w:rPr>
-          <w:lang w:val="en-US"/>
+          <w:lang w:val="sv-SE"/>
         </w:rPr>
       </w:pPr>
     </w:p>
@@ -44,14 +58,14 @@
         <w:rPr>
           <w:b/>
           <w:bCs/>
-          <w:lang w:val="en-US"/>
+          <w:lang w:val="sv-SE"/>
         </w:rPr>
       </w:pPr>
       <w:r>
         <w:rPr>
           <w:b/>
           <w:bCs/>
-          <w:lang w:val="en-US"/>
+          <w:lang w:val="sv-SE"/>
         </w:rPr>
         <w:t>Environments</w:t>
       </w:r>
@@ -296,15 +310,7 @@
           <w:bCs/>
           <w:lang w:val="sv-SE"/>
         </w:rPr>
-        <w:t xml:space="preserve">Våra </w:t>
-      </w:r>
-      <w:r>
-        <w:rPr>
-          <w:b/>
-          <w:bCs/>
-          <w:lang w:val="sv-SE"/>
-        </w:rPr>
-        <w:t>Environments</w:t>
+        <w:t>Våra Environments</w:t>
       </w:r>
     </w:p>
     <w:p>
@@ -355,6 +361,7 @@
       </w:pPr>
       <w:r>
         <w:rPr>
+          <w:noProof/>
           <w:lang w:val="sv-SE"/>
         </w:rPr>
         <w:drawing>
@@ -414,6 +421,7 @@
       </w:r>
       <w:r>
         <w:rPr>
+          <w:noProof/>
           <w:lang w:val="sv-SE"/>
         </w:rPr>
         <w:drawing>
@@ -489,6 +497,7 @@
       </w:pPr>
       <w:r>
         <w:rPr>
+          <w:noProof/>
           <w:lang w:val="sv-SE"/>
         </w:rPr>
         <w:drawing>
@@ -571,6 +580,7 @@
         <w:t xml:space="preserve"> att bli som vi vill ha den för utveckling och kör man generate_prod_configs.bat så kommer </w:t>
       </w:r>
       <w:proofErr w:type="spellStart"/>
+      <w:proofErr w:type="gramStart"/>
       <w:r>
         <w:rPr>
           <w:lang w:val="sv-SE"/>
@@ -578,6 +588,7 @@
         <w:t>appsettings.json</w:t>
       </w:r>
       <w:proofErr w:type="spellEnd"/>
+      <w:proofErr w:type="gramEnd"/>
       <w:r>
         <w:rPr>
           <w:lang w:val="sv-SE"/>
@@ -660,6 +671,7 @@
       </w:pPr>
       <w:r>
         <w:rPr>
+          <w:noProof/>
           <w:lang w:val="sv-SE"/>
         </w:rPr>
         <w:drawing>
@@ -751,6 +763,7 @@
       </w:pPr>
       <w:r>
         <w:rPr>
+          <w:noProof/>
           <w:lang w:val="sv-SE"/>
         </w:rPr>
         <w:drawing>
@@ -918,41 +931,25 @@
           <w:bCs/>
           <w:lang w:val="sv-SE"/>
         </w:rPr>
-        <w:t xml:space="preserve">Så vart kommer värdet ifrån dom </w:t>
-      </w:r>
+        <w:t>Så vart kommer värdet ifrån dom ${</w:t>
+      </w:r>
+      <w:proofErr w:type="spellStart"/>
       <w:r>
         <w:rPr>
           <w:b/>
           <w:bCs/>
           <w:lang w:val="sv-SE"/>
         </w:rPr>
-        <w:t>${</w:t>
-      </w:r>
-      <w:proofErr w:type="spellStart"/>
+        <w:t>DbConnectionString</w:t>
+      </w:r>
+      <w:proofErr w:type="spellEnd"/>
       <w:r>
         <w:rPr>
           <w:b/>
           <w:bCs/>
           <w:lang w:val="sv-SE"/>
         </w:rPr>
-        <w:t>DbConnectionString</w:t>
-      </w:r>
-      <w:proofErr w:type="spellEnd"/>
-      <w:r>
-        <w:rPr>
-          <w:b/>
-          <w:bCs/>
-          <w:lang w:val="sv-SE"/>
-        </w:rPr>
-        <w:t>}"</w:t>
-      </w:r>
-      <w:r>
-        <w:rPr>
-          <w:b/>
-          <w:bCs/>
-          <w:lang w:val="sv-SE"/>
-        </w:rPr>
-        <w:t xml:space="preserve"> blir?</w:t>
+        <w:t>}" blir?</w:t>
       </w:r>
     </w:p>
     <w:p>
@@ -997,6 +994,7 @@
       </w:r>
       <w:r>
         <w:rPr>
+          <w:noProof/>
           <w:lang w:val="sv-SE"/>
         </w:rPr>
         <w:drawing>
@@ -1059,6 +1057,7 @@
         <w:t xml:space="preserve"> och </w:t>
       </w:r>
       <w:proofErr w:type="spellStart"/>
+      <w:proofErr w:type="gramStart"/>
       <w:r>
         <w:rPr>
           <w:lang w:val="sv-SE"/>
@@ -1066,15 +1065,17 @@
         <w:t>prod.target</w:t>
       </w:r>
       <w:proofErr w:type="spellEnd"/>
-    </w:p>
-    <w:p>
-      <w:pPr>
-        <w:rPr>
-          <w:lang w:val="sv-SE"/>
-        </w:rPr>
-      </w:pPr>
-      <w:r>
-        <w:rPr>
+      <w:proofErr w:type="gramEnd"/>
+    </w:p>
+    <w:p>
+      <w:pPr>
+        <w:rPr>
+          <w:lang w:val="sv-SE"/>
+        </w:rPr>
+      </w:pPr>
+      <w:r>
+        <w:rPr>
+          <w:noProof/>
           <w:lang w:val="sv-SE"/>
         </w:rPr>
         <w:drawing>
@@ -1162,6 +1163,7 @@
       </w:r>
       <w:r>
         <w:rPr>
+          <w:noProof/>
           <w:lang w:val="sv-SE"/>
         </w:rPr>
         <w:drawing>
@@ -1255,7 +1257,21 @@
         <w:rPr>
           <w:lang w:val="sv-SE"/>
         </w:rPr>
-        <w:t xml:space="preserve">&gt; förutom det här med dollartecknet. Men det som står i denna tag, det kommer ersätta </w:t>
+        <w:t xml:space="preserve">&gt; förutom det här med dollartecknet. Men det som står i </w:t>
+      </w:r>
+      <w:proofErr w:type="gramStart"/>
+      <w:r>
+        <w:rPr>
+          <w:lang w:val="sv-SE"/>
+        </w:rPr>
+        <w:t>denna tag</w:t>
+      </w:r>
+      <w:proofErr w:type="gramEnd"/>
+      <w:r>
+        <w:rPr>
+          <w:lang w:val="sv-SE"/>
+        </w:rPr>
+        <w:t xml:space="preserve">, det kommer ersätta </w:t>
       </w:r>
       <w:r>
         <w:rPr>
@@ -1306,6 +1322,7 @@
         <w:t xml:space="preserve"> och i sin tur bli en </w:t>
       </w:r>
       <w:proofErr w:type="spellStart"/>
+      <w:proofErr w:type="gramStart"/>
       <w:r>
         <w:rPr>
           <w:lang w:val="sv-SE"/>
@@ -1314,6 +1331,7 @@
         <w:t>appsetting.json</w:t>
       </w:r>
       <w:proofErr w:type="spellEnd"/>
+      <w:proofErr w:type="gramEnd"/>
       <w:r>
         <w:rPr>
           <w:lang w:val="sv-SE"/>
@@ -1374,6 +1392,7 @@
       </w:r>
       <w:r>
         <w:rPr>
+          <w:noProof/>
           <w:lang w:val="sv-SE"/>
         </w:rPr>
         <w:drawing>
@@ -1434,6 +1453,7 @@
       </w:pPr>
       <w:r>
         <w:rPr>
+          <w:noProof/>
           <w:lang w:val="sv-SE"/>
         </w:rPr>
         <w:drawing>
@@ -1570,6 +1590,7 @@
       </w:r>
       <w:r>
         <w:rPr>
+          <w:noProof/>
           <w:lang w:val="sv-SE"/>
         </w:rPr>
         <w:drawing>
@@ -1691,6 +1712,7 @@
       </w:r>
       <w:r>
         <w:rPr>
+          <w:noProof/>
           <w:lang w:val="sv-SE"/>
         </w:rPr>
         <w:drawing>
@@ -1885,6 +1907,7 @@
         <w:t xml:space="preserve"> (</w:t>
       </w:r>
       <w:proofErr w:type="spellStart"/>
+      <w:proofErr w:type="gramStart"/>
       <w:r>
         <w:rPr>
           <w:lang w:val="sv-SE"/>
@@ -1892,6 +1915,7 @@
         <w:t>t:GenerateConfig</w:t>
       </w:r>
       <w:proofErr w:type="spellEnd"/>
+      <w:proofErr w:type="gramEnd"/>
       <w:r>
         <w:rPr>
           <w:lang w:val="sv-SE"/>
@@ -2001,7 +2025,21 @@
         <w:rPr>
           <w:lang w:val="sv-SE"/>
         </w:rPr>
-        <w:t xml:space="preserve"> databas eller en databas nån annanstans.</w:t>
+        <w:t xml:space="preserve"> databas eller en databas </w:t>
+      </w:r>
+      <w:proofErr w:type="gramStart"/>
+      <w:r>
+        <w:rPr>
+          <w:lang w:val="sv-SE"/>
+        </w:rPr>
+        <w:t>nån</w:t>
+      </w:r>
+      <w:proofErr w:type="gramEnd"/>
+      <w:r>
+        <w:rPr>
+          <w:lang w:val="sv-SE"/>
+        </w:rPr>
+        <w:t xml:space="preserve"> annanstans.</w:t>
       </w:r>
     </w:p>
     <w:p>
@@ -2162,6 +2200,7 @@
       </w:pPr>
       <w:r>
         <w:rPr>
+          <w:noProof/>
           <w:lang w:val="sv-SE"/>
         </w:rPr>
         <w:drawing>
@@ -2248,6 +2287,7 @@
       </w:r>
       <w:r>
         <w:rPr>
+          <w:noProof/>
           <w:lang w:val="sv-SE"/>
         </w:rPr>
         <w:drawing>
@@ -2327,6 +2367,7 @@
       </w:r>
       <w:r>
         <w:rPr>
+          <w:noProof/>
           <w:lang w:val="sv-SE"/>
         </w:rPr>
         <w:drawing>
@@ -2407,6 +2448,7 @@
       </w:r>
       <w:r>
         <w:rPr>
+          <w:noProof/>
           <w:lang w:val="sv-SE"/>
         </w:rPr>
         <w:drawing>
@@ -2467,6 +2509,7 @@
       </w:pPr>
       <w:r>
         <w:rPr>
+          <w:noProof/>
           <w:lang w:val="sv-SE"/>
         </w:rPr>
         <w:drawing>
@@ -2544,6 +2587,23 @@
       <w:pPr>
         <w:pStyle w:val="ListParagraph"/>
         <w:rPr>
+          <w:noProof/>
+          <w:lang w:val="sv-SE"/>
+        </w:rPr>
+      </w:pPr>
+    </w:p>
+    <w:p>
+      <w:pPr>
+        <w:pStyle w:val="ListParagraph"/>
+        <w:rPr>
+          <w:lang w:val="sv-SE"/>
+        </w:rPr>
+      </w:pPr>
+    </w:p>
+    <w:p>
+      <w:pPr>
+        <w:pStyle w:val="ListParagraph"/>
+        <w:rPr>
           <w:lang w:val="sv-SE"/>
         </w:rPr>
       </w:pPr>
@@ -2552,70 +2612,89 @@
           <w:lang w:val="sv-SE"/>
         </w:rPr>
         <w:lastRenderedPageBreak/>
-        <w:drawing>
-          <wp:inline distT="0" distB="0" distL="0" distR="0" wp14:anchorId="05EE506F" wp14:editId="162E7736">
-            <wp:extent cx="4637172" cy="3219729"/>
-            <wp:effectExtent l="0" t="0" r="0" b="0"/>
-            <wp:docPr id="265153910" name="Picture 1" descr="A screenshot of a computer&#10;&#10;AI-generated content may be incorrect."/>
-            <wp:cNvGraphicFramePr>
-              <a:graphicFrameLocks xmlns:a="http://schemas.openxmlformats.org/drawingml/2006/main" noChangeAspect="1"/>
-            </wp:cNvGraphicFramePr>
-            <a:graphic xmlns:a="http://schemas.openxmlformats.org/drawingml/2006/main">
-              <a:graphicData uri="http://schemas.openxmlformats.org/drawingml/2006/picture">
-                <pic:pic xmlns:pic="http://schemas.openxmlformats.org/drawingml/2006/picture">
-                  <pic:nvPicPr>
-                    <pic:cNvPr id="265153910" name="Picture 1" descr="A screenshot of a computer&#10;&#10;AI-generated content may be incorrect."/>
-                    <pic:cNvPicPr/>
-                  </pic:nvPicPr>
-                  <pic:blipFill>
-                    <a:blip r:embed="rId22"/>
-                    <a:stretch>
-                      <a:fillRect/>
-                    </a:stretch>
-                  </pic:blipFill>
-                  <pic:spPr>
-                    <a:xfrm>
-                      <a:off x="0" y="0"/>
-                      <a:ext cx="4637172" cy="3219729"/>
-                    </a:xfrm>
-                    <a:prstGeom prst="rect">
-                      <a:avLst/>
-                    </a:prstGeom>
-                  </pic:spPr>
-                </pic:pic>
-              </a:graphicData>
-            </a:graphic>
-          </wp:inline>
-        </w:drawing>
-      </w:r>
-      <w:r>
-        <w:rPr>
-          <w:lang w:val="sv-SE"/>
-        </w:rPr>
+        <w:t xml:space="preserve">Server: </w:t>
+      </w:r>
+      <w:r>
+        <w:rPr>
+          <w:lang w:val="sv-SE"/>
+        </w:rPr>
+        <w:t>nt37.unoeuro.com</w:t>
+      </w:r>
+    </w:p>
+    <w:p>
+      <w:pPr>
+        <w:pStyle w:val="ListParagraph"/>
+        <w:rPr>
+          <w:lang w:val="sv-SE"/>
+        </w:rPr>
+      </w:pPr>
+      <w:proofErr w:type="spellStart"/>
+      <w:r>
+        <w:rPr>
+          <w:lang w:val="sv-SE"/>
+        </w:rPr>
+        <w:t>Sitename</w:t>
+      </w:r>
+      <w:proofErr w:type="spellEnd"/>
+      <w:r>
+        <w:rPr>
+          <w:lang w:val="sv-SE"/>
+        </w:rPr>
+        <w:t>: planeramedflera.se</w:t>
+      </w:r>
+    </w:p>
+    <w:p>
+      <w:pPr>
+        <w:pStyle w:val="ListParagraph"/>
+      </w:pPr>
+      <w:proofErr w:type="spellStart"/>
+      <w:r>
+        <w:rPr>
+          <w:lang w:val="sv-SE"/>
+        </w:rPr>
+        <w:t>DesitnationUrl</w:t>
+      </w:r>
+      <w:proofErr w:type="spellEnd"/>
+      <w:r>
+        <w:rPr>
+          <w:lang w:val="sv-SE"/>
+        </w:rPr>
+        <w:t xml:space="preserve">: </w:t>
+      </w:r>
+      <w:r>
+        <w:t>/</w:t>
+      </w:r>
+      <w:proofErr w:type="spellStart"/>
+      <w:r>
+        <w:t>public_html</w:t>
+      </w:r>
+      <w:proofErr w:type="spellEnd"/>
+      <w:r>
+        <w:t>/</w:t>
+      </w:r>
+    </w:p>
+    <w:p>
+      <w:pPr>
+        <w:pStyle w:val="ListParagraph"/>
+      </w:pPr>
+      <w:proofErr w:type="gramStart"/>
+      <w:r>
+        <w:t>User name</w:t>
+      </w:r>
+      <w:proofErr w:type="gramEnd"/>
+      <w:r>
+        <w:t xml:space="preserve">: </w:t>
+      </w:r>
+      <w:r>
+        <w:t>planeramedflera.se</w:t>
+      </w:r>
+      <w:r>
         <w:br/>
-      </w:r>
-      <w:proofErr w:type="spellStart"/>
-      <w:r>
-        <w:rPr>
-          <w:lang w:val="sv-SE"/>
-        </w:rPr>
-        <w:t>Password</w:t>
-      </w:r>
-      <w:proofErr w:type="spellEnd"/>
-      <w:r>
-        <w:rPr>
-          <w:lang w:val="sv-SE"/>
-        </w:rPr>
-        <w:t xml:space="preserve">: </w:t>
-      </w:r>
-      <w:proofErr w:type="gramStart"/>
-      <w:r>
-        <w:rPr>
-          <w:lang w:val="sv-SE"/>
-        </w:rPr>
-        <w:t>30391288</w:t>
-      </w:r>
-      <w:proofErr w:type="gramEnd"/>
+        <w:t xml:space="preserve">Password: </w:t>
+      </w:r>
+      <w:r>
+        <w:t>bthFAyBDxr4Hg3GRwnfp</w:t>
+      </w:r>
     </w:p>
     <w:p>
       <w:pPr>
@@ -2698,6 +2777,7 @@
       </w:pPr>
       <w:r>
         <w:rPr>
+          <w:noProof/>
           <w:lang w:val="sv-SE"/>
         </w:rPr>
         <w:drawing>
@@ -2716,7 +2796,7 @@
                     <pic:cNvPicPr/>
                   </pic:nvPicPr>
                   <pic:blipFill>
-                    <a:blip r:embed="rId23"/>
+                    <a:blip r:embed="rId22"/>
                     <a:stretch>
                       <a:fillRect/>
                     </a:stretch>
@@ -2763,6 +2843,7 @@
       </w:r>
       <w:r>
         <w:rPr>
+          <w:noProof/>
           <w:lang w:val="sv-SE"/>
         </w:rPr>
         <w:drawing>
@@ -2781,7 +2862,7 @@
                     <pic:cNvPicPr/>
                   </pic:nvPicPr>
                   <pic:blipFill>
-                    <a:blip r:embed="rId24"/>
+                    <a:blip r:embed="rId23"/>
                     <a:stretch>
                       <a:fillRect/>
                     </a:stretch>
@@ -2835,6 +2916,7 @@
       </w:r>
       <w:r>
         <w:rPr>
+          <w:noProof/>
           <w:lang w:val="sv-SE"/>
         </w:rPr>
         <w:drawing>
@@ -2853,7 +2935,7 @@
                     <pic:cNvPicPr/>
                   </pic:nvPicPr>
                   <pic:blipFill>
-                    <a:blip r:embed="rId25"/>
+                    <a:blip r:embed="rId24"/>
                     <a:stretch>
                       <a:fillRect/>
                     </a:stretch>

</xml_diff>